<commit_message>
con letras numeros mejor
</commit_message>
<xml_diff>
--- a/infdef995template.docx
+++ b/infdef995template.docx
@@ -1,6 +1,6 @@
 
 <file path=word/document.xml><?xml version="1.0" encoding="utf-8"?>
-<w:document xmlns:wpc="http://schemas.microsoft.com/office/word/2010/wordprocessingCanvas" xmlns:cx="http://schemas.microsoft.com/office/drawing/2014/chartex" xmlns:mc="http://schemas.openxmlformats.org/markup-compatibility/2006" xmlns:o="urn:schemas-microsoft-com:office:office" xmlns:r="http://schemas.openxmlformats.org/officeDocument/2006/relationships" xmlns:m="http://schemas.openxmlformats.org/officeDocument/2006/math" xmlns:v="urn:schemas-microsoft-com:vml" xmlns:wp14="http://schemas.microsoft.com/office/word/2010/wordprocessingDrawing" xmlns:wp="http://schemas.openxmlformats.org/drawingml/2006/wordprocessingDrawing" xmlns:w10="urn:schemas-microsoft-com:office:word" xmlns:w="http://schemas.openxmlformats.org/wordprocessingml/2006/main" xmlns:w14="http://schemas.microsoft.com/office/word/2010/wordml" xmlns:w15="http://schemas.microsoft.com/office/word/2012/wordml" xmlns:w16se="http://schemas.microsoft.com/office/word/2015/wordml/symex" xmlns:wpg="http://schemas.microsoft.com/office/word/2010/wordprocessingGroup" xmlns:wpi="http://schemas.microsoft.com/office/word/2010/wordprocessingInk" xmlns:wne="http://schemas.microsoft.com/office/word/2006/wordml" xmlns:wps="http://schemas.microsoft.com/office/word/2010/wordprocessingShape" mc:Ignorable="w14 w15 w16se wp14">
+<w:document xmlns:ve="http://schemas.openxmlformats.org/markup-compatibility/2006" xmlns:o="urn:schemas-microsoft-com:office:office" xmlns:r="http://schemas.openxmlformats.org/officeDocument/2006/relationships" xmlns:m="http://schemas.openxmlformats.org/officeDocument/2006/math" xmlns:v="urn:schemas-microsoft-com:vml" xmlns:wp="http://schemas.openxmlformats.org/drawingml/2006/wordprocessingDrawing" xmlns:w10="urn:schemas-microsoft-com:office:word" xmlns:w="http://schemas.openxmlformats.org/wordprocessingml/2006/main" xmlns:wne="http://schemas.microsoft.com/office/word/2006/wordml">
   <w:body>
     <w:p>
       <w:pPr>
@@ -226,6 +226,7 @@
         </w:rPr>
         <w:t>:</w:t>
       </w:r>
+      <w:bookmarkStart w:id="1" w:name="_Hlk117147917"/>
       <w:r>
         <w:rPr>
           <w:sz w:val="24"/>
@@ -233,7 +234,6 @@
         </w:rPr>
         <w:t xml:space="preserve"> </w:t>
       </w:r>
-      <w:bookmarkStart w:id="1" w:name="_Hlk117147917"/>
       <w:r>
         <w:rPr>
           <w:color w:val="FF0000"/>
@@ -655,7 +655,6 @@
         </w:rPr>
         <w:t xml:space="preserve"> de </w:t>
       </w:r>
-      <w:proofErr w:type="spellStart"/>
       <w:r>
         <w:rPr>
           <w:sz w:val="24"/>
@@ -664,7 +663,6 @@
         </w:rPr>
         <w:t>xxxxxx</w:t>
       </w:r>
-      <w:proofErr w:type="spellEnd"/>
       <w:r>
         <w:rPr>
           <w:sz w:val="24"/>
@@ -701,7 +699,6 @@
           <w:tag w:val="goog_rdk_0"/>
           <w:id w:val="-1017301597"/>
         </w:sdtPr>
-        <w:sdtEndPr/>
         <w:sdtContent/>
       </w:sdt>
       <w:r>
@@ -773,13 +770,6 @@
           <w:sz w:val="24"/>
           <w:szCs w:val="24"/>
         </w:rPr>
-        <w:t xml:space="preserve"> </w:t>
-      </w:r>
-      <w:r>
-        <w:rPr>
-          <w:sz w:val="24"/>
-          <w:szCs w:val="24"/>
-        </w:rPr>
         <w:t xml:space="preserve">(Orden N° </w:t>
       </w:r>
       <w:r>
@@ -802,9 +792,6 @@
           <w:szCs w:val="24"/>
         </w:rPr>
         <w:t>.</w:t>
-      </w:r>
-      <w:r>
-        <w:t xml:space="preserve"> </w:t>
       </w:r>
       <w:r>
         <w:rPr>
@@ -1172,7 +1159,6 @@
       </w:r>
       <w:r>
         <w:rPr>
-          <w:b/>
           <w:sz w:val="24"/>
           <w:szCs w:val="24"/>
         </w:rPr>
@@ -1538,7 +1524,6 @@
           <w:rStyle w:val="Refdecomentario"/>
           <w:sz w:val="24"/>
           <w:szCs w:val="24"/>
-          <w:highlight w:val="yellow"/>
         </w:rPr>
         <w:commentReference w:id="8"/>
       </w:r>
@@ -1597,26 +1582,14 @@
           <w:szCs w:val="24"/>
           <w:highlight w:val="yellow"/>
         </w:rPr>
-        <w:t xml:space="preserve">De los antecedentes de la obra se desprende que por Expediente Nº EX-20XX-XXXXXXXX- -GDEBA-DPTLMIYSPGP tramitó </w:t>
-      </w:r>
-      <w:proofErr w:type="spellStart"/>
-      <w:r>
-        <w:rPr>
-          <w:color w:val="000000"/>
-          <w:sz w:val="24"/>
-          <w:szCs w:val="24"/>
-          <w:highlight w:val="yellow"/>
-        </w:rPr>
-        <w:t>xxxxxxxxxxxxxx</w:t>
+        <w:t>De los antecedentes de la obra se desprende que por Expediente Nº EX-20XX-XXXXXXXX- -GDEBA-DPTLMIYSPGP tramitó xxxxxxxxxxxxxx</w:t>
       </w:r>
       <w:commentRangeEnd w:id="9"/>
-      <w:proofErr w:type="spellEnd"/>
       <w:r>
         <w:rPr>
           <w:rStyle w:val="Refdecomentario"/>
           <w:sz w:val="24"/>
           <w:szCs w:val="24"/>
-          <w:highlight w:val="yellow"/>
         </w:rPr>
         <w:commentReference w:id="9"/>
       </w:r>
@@ -1841,38 +1814,16 @@
       </w:r>
       <w:r>
         <w:rPr>
-          <w:sz w:val="24"/>
-        </w:rPr>
-        <w:t>$</w:t>
-      </w:r>
-      <w:r>
-        <w:rPr>
           <w:color w:val="FF0000"/>
           <w:sz w:val="24"/>
         </w:rPr>
-        <w:t>{{</w:t>
-      </w:r>
-      <w:proofErr w:type="spellStart"/>
+        <w:t>{{dif_favor}}</w:t>
+      </w:r>
       <w:r>
         <w:rPr>
           <w:color w:val="FF0000"/>
           <w:sz w:val="24"/>
         </w:rPr>
-        <w:t>dif_favor</w:t>
-      </w:r>
-      <w:proofErr w:type="spellEnd"/>
-      <w:r>
-        <w:rPr>
-          <w:color w:val="FF0000"/>
-          <w:sz w:val="24"/>
-        </w:rPr>
-        <w:t>}}</w:t>
-      </w:r>
-      <w:r>
-        <w:rPr>
-          <w:color w:val="FF0000"/>
-          <w:sz w:val="24"/>
-        </w:rPr>
         <w:t xml:space="preserve">, </w:t>
       </w:r>
       <w:r>
@@ -1880,18 +1831,6 @@
           <w:sz w:val="24"/>
         </w:rPr>
         <w:t>resultante de la suma de los montos a reconocer de cada uno de los certificados analizados.</w:t>
-      </w:r>
-      <w:r>
-        <w:rPr>
-          <w:sz w:val="24"/>
-        </w:rPr>
-        <w:t xml:space="preserve"> </w:t>
-      </w:r>
-      <w:r>
-        <w:rPr>
-          <w:sz w:val="24"/>
-        </w:rPr>
-        <w:t xml:space="preserve"> </w:t>
       </w:r>
     </w:p>
     <w:bookmarkEnd w:id="10"/>
@@ -1983,6 +1922,7 @@
       <w:r>
         <w:rPr>
           <w:sz w:val="24"/>
+          <w:szCs w:val="24"/>
         </w:rPr>
         <w:t xml:space="preserve"> </w:t>
       </w:r>
@@ -2195,8 +2135,8 @@
       </w:pPr>
     </w:p>
     <w:sectPr>
-      <w:footerReference w:type="even" r:id="rId11"/>
-      <w:footerReference w:type="default" r:id="rId12"/>
+      <w:footerReference w:type="even" r:id="rId10"/>
+      <w:footerReference w:type="default" r:id="rId11"/>
       <w:pgSz w:w="11907" w:h="16840"/>
       <w:pgMar w:top="1984" w:right="1701" w:bottom="2268" w:left="1701" w:header="851" w:footer="720" w:gutter="0"/>
       <w:pgNumType w:start="1"/>
@@ -2207,7 +2147,7 @@
 </file>
 
 <file path=word/comments.xml><?xml version="1.0" encoding="utf-8"?>
-<w:comments xmlns:wpc="http://schemas.microsoft.com/office/word/2010/wordprocessingCanvas" xmlns:cx="http://schemas.microsoft.com/office/drawing/2014/chartex" xmlns:mc="http://schemas.openxmlformats.org/markup-compatibility/2006" xmlns:o="urn:schemas-microsoft-com:office:office" xmlns:r="http://schemas.openxmlformats.org/officeDocument/2006/relationships" xmlns:m="http://schemas.openxmlformats.org/officeDocument/2006/math" xmlns:v="urn:schemas-microsoft-com:vml" xmlns:wp14="http://schemas.microsoft.com/office/word/2010/wordprocessingDrawing" xmlns:wp="http://schemas.openxmlformats.org/drawingml/2006/wordprocessingDrawing" xmlns:w10="urn:schemas-microsoft-com:office:word" xmlns:w="http://schemas.openxmlformats.org/wordprocessingml/2006/main" xmlns:w14="http://schemas.microsoft.com/office/word/2010/wordml" xmlns:w15="http://schemas.microsoft.com/office/word/2012/wordml" xmlns:w16se="http://schemas.microsoft.com/office/word/2015/wordml/symex" xmlns:wpg="http://schemas.microsoft.com/office/word/2010/wordprocessingGroup" xmlns:wpi="http://schemas.microsoft.com/office/word/2010/wordprocessingInk" xmlns:wne="http://schemas.microsoft.com/office/word/2006/wordml" xmlns:wps="http://schemas.microsoft.com/office/word/2010/wordprocessingShape" mc:Ignorable="w14 w15 w16se wp14">
+<w:comments xmlns:ve="http://schemas.openxmlformats.org/markup-compatibility/2006" xmlns:o="urn:schemas-microsoft-com:office:office" xmlns:r="http://schemas.openxmlformats.org/officeDocument/2006/relationships" xmlns:m="http://schemas.openxmlformats.org/officeDocument/2006/math" xmlns:v="urn:schemas-microsoft-com:vml" xmlns:wp="http://schemas.openxmlformats.org/drawingml/2006/wordprocessingDrawing" xmlns:w10="urn:schemas-microsoft-com:office:word" xmlns:w="http://schemas.openxmlformats.org/wordprocessingml/2006/main" xmlns:wne="http://schemas.microsoft.com/office/word/2006/wordml">
   <w:comment w:id="0" w:author="Diamela Milena Dominguez" w:date="2024-06-03T10:01:00Z" w:initials="DMD">
     <w:p>
       <w:pPr>
@@ -2333,15 +2273,15 @@
 </file>
 
 <file path=word/endnotes.xml><?xml version="1.0" encoding="utf-8"?>
-<w:endnotes xmlns:wpc="http://schemas.microsoft.com/office/word/2010/wordprocessingCanvas" xmlns:cx="http://schemas.microsoft.com/office/drawing/2014/chartex" xmlns:mc="http://schemas.openxmlformats.org/markup-compatibility/2006" xmlns:o="urn:schemas-microsoft-com:office:office" xmlns:r="http://schemas.openxmlformats.org/officeDocument/2006/relationships" xmlns:m="http://schemas.openxmlformats.org/officeDocument/2006/math" xmlns:v="urn:schemas-microsoft-com:vml" xmlns:wp14="http://schemas.microsoft.com/office/word/2010/wordprocessingDrawing" xmlns:wp="http://schemas.openxmlformats.org/drawingml/2006/wordprocessingDrawing" xmlns:w10="urn:schemas-microsoft-com:office:word" xmlns:w="http://schemas.openxmlformats.org/wordprocessingml/2006/main" xmlns:w14="http://schemas.microsoft.com/office/word/2010/wordml" xmlns:w15="http://schemas.microsoft.com/office/word/2012/wordml" xmlns:w16se="http://schemas.microsoft.com/office/word/2015/wordml/symex" xmlns:wpg="http://schemas.microsoft.com/office/word/2010/wordprocessingGroup" xmlns:wpi="http://schemas.microsoft.com/office/word/2010/wordprocessingInk" xmlns:wne="http://schemas.microsoft.com/office/word/2006/wordml" xmlns:wps="http://schemas.microsoft.com/office/word/2010/wordprocessingShape" mc:Ignorable="w14 w15 w16se wp14">
-  <w:endnote w:type="separator" w:id="-1">
+<w:endnotes xmlns:ve="http://schemas.openxmlformats.org/markup-compatibility/2006" xmlns:o="urn:schemas-microsoft-com:office:office" xmlns:r="http://schemas.openxmlformats.org/officeDocument/2006/relationships" xmlns:m="http://schemas.openxmlformats.org/officeDocument/2006/math" xmlns:v="urn:schemas-microsoft-com:vml" xmlns:wp="http://schemas.openxmlformats.org/drawingml/2006/wordprocessingDrawing" xmlns:w10="urn:schemas-microsoft-com:office:word" xmlns:w="http://schemas.openxmlformats.org/wordprocessingml/2006/main" xmlns:wne="http://schemas.microsoft.com/office/word/2006/wordml">
+  <w:endnote w:type="separator" w:id="0">
     <w:p>
       <w:r>
         <w:separator/>
       </w:r>
     </w:p>
   </w:endnote>
-  <w:endnote w:type="continuationSeparator" w:id="0">
+  <w:endnote w:type="continuationSeparator" w:id="1">
     <w:p>
       <w:r>
         <w:continuationSeparator/>
@@ -2352,7 +2292,7 @@
 </file>
 
 <file path=word/footer1.xml><?xml version="1.0" encoding="utf-8"?>
-<w:ftr xmlns:wpc="http://schemas.microsoft.com/office/word/2010/wordprocessingCanvas" xmlns:cx="http://schemas.microsoft.com/office/drawing/2014/chartex" xmlns:mc="http://schemas.openxmlformats.org/markup-compatibility/2006" xmlns:o="urn:schemas-microsoft-com:office:office" xmlns:r="http://schemas.openxmlformats.org/officeDocument/2006/relationships" xmlns:m="http://schemas.openxmlformats.org/officeDocument/2006/math" xmlns:v="urn:schemas-microsoft-com:vml" xmlns:wp14="http://schemas.microsoft.com/office/word/2010/wordprocessingDrawing" xmlns:wp="http://schemas.openxmlformats.org/drawingml/2006/wordprocessingDrawing" xmlns:w10="urn:schemas-microsoft-com:office:word" xmlns:w="http://schemas.openxmlformats.org/wordprocessingml/2006/main" xmlns:w14="http://schemas.microsoft.com/office/word/2010/wordml" xmlns:w15="http://schemas.microsoft.com/office/word/2012/wordml" xmlns:w16se="http://schemas.microsoft.com/office/word/2015/wordml/symex" xmlns:wpg="http://schemas.microsoft.com/office/word/2010/wordprocessingGroup" xmlns:wpi="http://schemas.microsoft.com/office/word/2010/wordprocessingInk" xmlns:wne="http://schemas.microsoft.com/office/word/2006/wordml" xmlns:wps="http://schemas.microsoft.com/office/word/2010/wordprocessingShape" mc:Ignorable="w14 w15 w16se wp14">
+<w:ftr xmlns:ve="http://schemas.openxmlformats.org/markup-compatibility/2006" xmlns:o="urn:schemas-microsoft-com:office:office" xmlns:r="http://schemas.openxmlformats.org/officeDocument/2006/relationships" xmlns:m="http://schemas.openxmlformats.org/officeDocument/2006/math" xmlns:v="urn:schemas-microsoft-com:vml" xmlns:wp="http://schemas.openxmlformats.org/drawingml/2006/wordprocessingDrawing" xmlns:w10="urn:schemas-microsoft-com:office:word" xmlns:w="http://schemas.openxmlformats.org/wordprocessingml/2006/main" xmlns:wne="http://schemas.microsoft.com/office/word/2006/wordml">
   <w:p>
     <w:pPr>
       <w:pBdr>
@@ -2414,7 +2354,7 @@
 </file>
 
 <file path=word/footer2.xml><?xml version="1.0" encoding="utf-8"?>
-<w:ftr xmlns:wpc="http://schemas.microsoft.com/office/word/2010/wordprocessingCanvas" xmlns:cx="http://schemas.microsoft.com/office/drawing/2014/chartex" xmlns:mc="http://schemas.openxmlformats.org/markup-compatibility/2006" xmlns:o="urn:schemas-microsoft-com:office:office" xmlns:r="http://schemas.openxmlformats.org/officeDocument/2006/relationships" xmlns:m="http://schemas.openxmlformats.org/officeDocument/2006/math" xmlns:v="urn:schemas-microsoft-com:vml" xmlns:wp14="http://schemas.microsoft.com/office/word/2010/wordprocessingDrawing" xmlns:wp="http://schemas.openxmlformats.org/drawingml/2006/wordprocessingDrawing" xmlns:w10="urn:schemas-microsoft-com:office:word" xmlns:w="http://schemas.openxmlformats.org/wordprocessingml/2006/main" xmlns:w14="http://schemas.microsoft.com/office/word/2010/wordml" xmlns:w15="http://schemas.microsoft.com/office/word/2012/wordml" xmlns:w16se="http://schemas.microsoft.com/office/word/2015/wordml/symex" xmlns:wpg="http://schemas.microsoft.com/office/word/2010/wordprocessingGroup" xmlns:wpi="http://schemas.microsoft.com/office/word/2010/wordprocessingInk" xmlns:wne="http://schemas.microsoft.com/office/word/2006/wordml" xmlns:wps="http://schemas.microsoft.com/office/word/2010/wordprocessingShape" mc:Ignorable="w14 w15 w16se wp14">
+<w:ftr xmlns:ve="http://schemas.openxmlformats.org/markup-compatibility/2006" xmlns:o="urn:schemas-microsoft-com:office:office" xmlns:r="http://schemas.openxmlformats.org/officeDocument/2006/relationships" xmlns:m="http://schemas.openxmlformats.org/officeDocument/2006/math" xmlns:v="urn:schemas-microsoft-com:vml" xmlns:wp="http://schemas.openxmlformats.org/drawingml/2006/wordprocessingDrawing" xmlns:w10="urn:schemas-microsoft-com:office:word" xmlns:w="http://schemas.openxmlformats.org/wordprocessingml/2006/main" xmlns:wne="http://schemas.microsoft.com/office/word/2006/wordml">
   <w:p>
     <w:pPr>
       <w:pBdr>
@@ -2438,15 +2378,15 @@
 </file>
 
 <file path=word/footnotes.xml><?xml version="1.0" encoding="utf-8"?>
-<w:footnotes xmlns:wpc="http://schemas.microsoft.com/office/word/2010/wordprocessingCanvas" xmlns:cx="http://schemas.microsoft.com/office/drawing/2014/chartex" xmlns:mc="http://schemas.openxmlformats.org/markup-compatibility/2006" xmlns:o="urn:schemas-microsoft-com:office:office" xmlns:r="http://schemas.openxmlformats.org/officeDocument/2006/relationships" xmlns:m="http://schemas.openxmlformats.org/officeDocument/2006/math" xmlns:v="urn:schemas-microsoft-com:vml" xmlns:wp14="http://schemas.microsoft.com/office/word/2010/wordprocessingDrawing" xmlns:wp="http://schemas.openxmlformats.org/drawingml/2006/wordprocessingDrawing" xmlns:w10="urn:schemas-microsoft-com:office:word" xmlns:w="http://schemas.openxmlformats.org/wordprocessingml/2006/main" xmlns:w14="http://schemas.microsoft.com/office/word/2010/wordml" xmlns:w15="http://schemas.microsoft.com/office/word/2012/wordml" xmlns:w16se="http://schemas.microsoft.com/office/word/2015/wordml/symex" xmlns:wpg="http://schemas.microsoft.com/office/word/2010/wordprocessingGroup" xmlns:wpi="http://schemas.microsoft.com/office/word/2010/wordprocessingInk" xmlns:wne="http://schemas.microsoft.com/office/word/2006/wordml" xmlns:wps="http://schemas.microsoft.com/office/word/2010/wordprocessingShape" mc:Ignorable="w14 w15 w16se wp14">
-  <w:footnote w:type="separator" w:id="-1">
+<w:footnotes xmlns:ve="http://schemas.openxmlformats.org/markup-compatibility/2006" xmlns:o="urn:schemas-microsoft-com:office:office" xmlns:r="http://schemas.openxmlformats.org/officeDocument/2006/relationships" xmlns:m="http://schemas.openxmlformats.org/officeDocument/2006/math" xmlns:v="urn:schemas-microsoft-com:vml" xmlns:wp="http://schemas.openxmlformats.org/drawingml/2006/wordprocessingDrawing" xmlns:w10="urn:schemas-microsoft-com:office:word" xmlns:w="http://schemas.openxmlformats.org/wordprocessingml/2006/main" xmlns:wne="http://schemas.microsoft.com/office/word/2006/wordml">
+  <w:footnote w:type="separator" w:id="0">
     <w:p>
       <w:r>
         <w:separator/>
       </w:r>
     </w:p>
   </w:footnote>
-  <w:footnote w:type="continuationSeparator" w:id="0">
+  <w:footnote w:type="continuationSeparator" w:id="1">
     <w:p>
       <w:r>
         <w:continuationSeparator/>
@@ -2457,8 +2397,8 @@
 </file>
 
 <file path=word/numbering.xml><?xml version="1.0" encoding="utf-8"?>
-<w:numbering xmlns:wpc="http://schemas.microsoft.com/office/word/2010/wordprocessingCanvas" xmlns:cx="http://schemas.microsoft.com/office/drawing/2014/chartex" xmlns:mc="http://schemas.openxmlformats.org/markup-compatibility/2006" xmlns:o="urn:schemas-microsoft-com:office:office" xmlns:r="http://schemas.openxmlformats.org/officeDocument/2006/relationships" xmlns:m="http://schemas.openxmlformats.org/officeDocument/2006/math" xmlns:v="urn:schemas-microsoft-com:vml" xmlns:wp14="http://schemas.microsoft.com/office/word/2010/wordprocessingDrawing" xmlns:wp="http://schemas.openxmlformats.org/drawingml/2006/wordprocessingDrawing" xmlns:w10="urn:schemas-microsoft-com:office:word" xmlns:w="http://schemas.openxmlformats.org/wordprocessingml/2006/main" xmlns:w14="http://schemas.microsoft.com/office/word/2010/wordml" xmlns:w15="http://schemas.microsoft.com/office/word/2012/wordml" xmlns:w16se="http://schemas.microsoft.com/office/word/2015/wordml/symex" xmlns:wpg="http://schemas.microsoft.com/office/word/2010/wordprocessingGroup" xmlns:wpi="http://schemas.microsoft.com/office/word/2010/wordprocessingInk" xmlns:wne="http://schemas.microsoft.com/office/word/2006/wordml" xmlns:wps="http://schemas.microsoft.com/office/word/2010/wordprocessingShape" mc:Ignorable="w14 w15 w16se wp14">
-  <w:abstractNum w:abstractNumId="0" w15:restartNumberingAfterBreak="0">
+<w:numbering xmlns:ve="http://schemas.openxmlformats.org/markup-compatibility/2006" xmlns:o="urn:schemas-microsoft-com:office:office" xmlns:r="http://schemas.openxmlformats.org/officeDocument/2006/relationships" xmlns:m="http://schemas.openxmlformats.org/officeDocument/2006/math" xmlns:v="urn:schemas-microsoft-com:vml" xmlns:wp="http://schemas.openxmlformats.org/drawingml/2006/wordprocessingDrawing" xmlns:w10="urn:schemas-microsoft-com:office:word" xmlns:w="http://schemas.openxmlformats.org/wordprocessingml/2006/main" xmlns:wne="http://schemas.microsoft.com/office/word/2006/wordml">
+  <w:abstractNum w:abstractNumId="0">
     <w:nsid w:val="0E7560F6"/>
     <w:multiLevelType w:val="hybridMultilevel"/>
     <w:tmpl w:val="1F9E6BEC"/>
@@ -2571,7 +2511,7 @@
       </w:rPr>
     </w:lvl>
   </w:abstractNum>
-  <w:abstractNum w:abstractNumId="1" w15:restartNumberingAfterBreak="0">
+  <w:abstractNum w:abstractNumId="1">
     <w:nsid w:val="1B000505"/>
     <w:multiLevelType w:val="hybridMultilevel"/>
     <w:tmpl w:val="4BE29CEA"/>
@@ -2684,7 +2624,7 @@
       </w:rPr>
     </w:lvl>
   </w:abstractNum>
-  <w:abstractNum w:abstractNumId="2" w15:restartNumberingAfterBreak="0">
+  <w:abstractNum w:abstractNumId="2">
     <w:nsid w:val="22251C54"/>
     <w:multiLevelType w:val="multilevel"/>
     <w:tmpl w:val="03F8A992"/>
@@ -2797,7 +2737,7 @@
       </w:rPr>
     </w:lvl>
   </w:abstractNum>
-  <w:abstractNum w:abstractNumId="3" w15:restartNumberingAfterBreak="0">
+  <w:abstractNum w:abstractNumId="3">
     <w:nsid w:val="240E598C"/>
     <w:multiLevelType w:val="hybridMultilevel"/>
     <w:tmpl w:val="36BC50B0"/>
@@ -2883,7 +2823,7 @@
       </w:pPr>
     </w:lvl>
   </w:abstractNum>
-  <w:abstractNum w:abstractNumId="4" w15:restartNumberingAfterBreak="0">
+  <w:abstractNum w:abstractNumId="4">
     <w:nsid w:val="26095834"/>
     <w:multiLevelType w:val="multilevel"/>
     <w:tmpl w:val="22E06626"/>
@@ -2969,7 +2909,7 @@
       </w:pPr>
     </w:lvl>
   </w:abstractNum>
-  <w:abstractNum w:abstractNumId="5" w15:restartNumberingAfterBreak="0">
+  <w:abstractNum w:abstractNumId="5">
     <w:nsid w:val="2786718F"/>
     <w:multiLevelType w:val="multilevel"/>
     <w:tmpl w:val="22E06626"/>
@@ -3055,7 +2995,7 @@
       </w:pPr>
     </w:lvl>
   </w:abstractNum>
-  <w:abstractNum w:abstractNumId="6" w15:restartNumberingAfterBreak="0">
+  <w:abstractNum w:abstractNumId="6">
     <w:nsid w:val="28A33B78"/>
     <w:multiLevelType w:val="hybridMultilevel"/>
     <w:tmpl w:val="CB9E0660"/>
@@ -3168,7 +3108,7 @@
       </w:rPr>
     </w:lvl>
   </w:abstractNum>
-  <w:abstractNum w:abstractNumId="7" w15:restartNumberingAfterBreak="0">
+  <w:abstractNum w:abstractNumId="7">
     <w:nsid w:val="37E925D0"/>
     <w:multiLevelType w:val="hybridMultilevel"/>
     <w:tmpl w:val="C84E0760"/>
@@ -3254,7 +3194,7 @@
       </w:pPr>
     </w:lvl>
   </w:abstractNum>
-  <w:abstractNum w:abstractNumId="8" w15:restartNumberingAfterBreak="0">
+  <w:abstractNum w:abstractNumId="8">
     <w:nsid w:val="3C402C8A"/>
     <w:multiLevelType w:val="hybridMultilevel"/>
     <w:tmpl w:val="BB30BC80"/>
@@ -3343,7 +3283,7 @@
       </w:pPr>
     </w:lvl>
   </w:abstractNum>
-  <w:abstractNum w:abstractNumId="9" w15:restartNumberingAfterBreak="0">
+  <w:abstractNum w:abstractNumId="9">
     <w:nsid w:val="3DE4270E"/>
     <w:multiLevelType w:val="hybridMultilevel"/>
     <w:tmpl w:val="F36C02EA"/>
@@ -3456,7 +3396,7 @@
       </w:rPr>
     </w:lvl>
   </w:abstractNum>
-  <w:abstractNum w:abstractNumId="10" w15:restartNumberingAfterBreak="0">
+  <w:abstractNum w:abstractNumId="10">
     <w:nsid w:val="3E310BAE"/>
     <w:multiLevelType w:val="hybridMultilevel"/>
     <w:tmpl w:val="A6FA7552"/>
@@ -3569,7 +3509,7 @@
       </w:rPr>
     </w:lvl>
   </w:abstractNum>
-  <w:abstractNum w:abstractNumId="11" w15:restartNumberingAfterBreak="0">
+  <w:abstractNum w:abstractNumId="11">
     <w:nsid w:val="7ED57AB8"/>
     <w:multiLevelType w:val="hybridMultilevel"/>
     <w:tmpl w:val="813C69A2"/>
@@ -3766,7 +3706,7 @@
 </file>
 
 <file path=word/styles.xml><?xml version="1.0" encoding="utf-8"?>
-<w:styles xmlns:mc="http://schemas.openxmlformats.org/markup-compatibility/2006" xmlns:r="http://schemas.openxmlformats.org/officeDocument/2006/relationships" xmlns:w="http://schemas.openxmlformats.org/wordprocessingml/2006/main" xmlns:w14="http://schemas.microsoft.com/office/word/2010/wordml" xmlns:w15="http://schemas.microsoft.com/office/word/2012/wordml" xmlns:w16se="http://schemas.microsoft.com/office/word/2015/wordml/symex" mc:Ignorable="w14 w15 w16se">
+<w:styles xmlns:r="http://schemas.openxmlformats.org/officeDocument/2006/relationships" xmlns:w="http://schemas.openxmlformats.org/wordprocessingml/2006/main">
   <w:docDefaults>
     <w:rPrDefault>
       <w:rPr>
@@ -3776,378 +3716,144 @@
     </w:rPrDefault>
     <w:pPrDefault/>
   </w:docDefaults>
-  <w:latentStyles w:defLockedState="0" w:defUIPriority="99" w:defSemiHidden="0" w:defUnhideWhenUsed="0" w:defQFormat="0" w:count="371">
-    <w:lsdException w:name="Normal" w:uiPriority="0" w:qFormat="1"/>
-    <w:lsdException w:name="heading 1" w:uiPriority="9" w:qFormat="1"/>
-    <w:lsdException w:name="heading 2" w:semiHidden="1" w:uiPriority="9" w:unhideWhenUsed="1" w:qFormat="1"/>
-    <w:lsdException w:name="heading 3" w:semiHidden="1" w:uiPriority="9" w:unhideWhenUsed="1" w:qFormat="1"/>
-    <w:lsdException w:name="heading 4" w:semiHidden="1" w:uiPriority="9" w:unhideWhenUsed="1" w:qFormat="1"/>
-    <w:lsdException w:name="heading 5" w:semiHidden="1" w:uiPriority="9" w:unhideWhenUsed="1" w:qFormat="1"/>
-    <w:lsdException w:name="heading 6" w:semiHidden="1" w:uiPriority="9" w:unhideWhenUsed="1" w:qFormat="1"/>
-    <w:lsdException w:name="heading 7" w:semiHidden="1" w:uiPriority="9" w:unhideWhenUsed="1" w:qFormat="1"/>
-    <w:lsdException w:name="heading 8" w:semiHidden="1" w:uiPriority="9" w:unhideWhenUsed="1" w:qFormat="1"/>
-    <w:lsdException w:name="heading 9" w:semiHidden="1" w:uiPriority="9" w:unhideWhenUsed="1" w:qFormat="1"/>
-    <w:lsdException w:name="index 1" w:semiHidden="1" w:unhideWhenUsed="1"/>
-    <w:lsdException w:name="index 2" w:semiHidden="1" w:unhideWhenUsed="1"/>
-    <w:lsdException w:name="index 3" w:semiHidden="1" w:unhideWhenUsed="1"/>
-    <w:lsdException w:name="index 4" w:semiHidden="1" w:unhideWhenUsed="1"/>
-    <w:lsdException w:name="index 5" w:semiHidden="1" w:unhideWhenUsed="1"/>
-    <w:lsdException w:name="index 6" w:semiHidden="1" w:unhideWhenUsed="1"/>
-    <w:lsdException w:name="index 7" w:semiHidden="1" w:unhideWhenUsed="1"/>
-    <w:lsdException w:name="index 8" w:semiHidden="1" w:unhideWhenUsed="1"/>
-    <w:lsdException w:name="index 9" w:semiHidden="1" w:unhideWhenUsed="1"/>
-    <w:lsdException w:name="toc 1" w:semiHidden="1" w:uiPriority="39" w:unhideWhenUsed="1"/>
-    <w:lsdException w:name="toc 2" w:semiHidden="1" w:uiPriority="39" w:unhideWhenUsed="1"/>
-    <w:lsdException w:name="toc 3" w:semiHidden="1" w:uiPriority="39" w:unhideWhenUsed="1"/>
-    <w:lsdException w:name="toc 4" w:semiHidden="1" w:uiPriority="39" w:unhideWhenUsed="1"/>
-    <w:lsdException w:name="toc 5" w:semiHidden="1" w:uiPriority="39" w:unhideWhenUsed="1"/>
-    <w:lsdException w:name="toc 6" w:semiHidden="1" w:uiPriority="39" w:unhideWhenUsed="1"/>
-    <w:lsdException w:name="toc 7" w:semiHidden="1" w:uiPriority="39" w:unhideWhenUsed="1"/>
-    <w:lsdException w:name="toc 8" w:semiHidden="1" w:uiPriority="39" w:unhideWhenUsed="1"/>
-    <w:lsdException w:name="toc 9" w:semiHidden="1" w:uiPriority="39" w:unhideWhenUsed="1"/>
-    <w:lsdException w:name="Normal Indent" w:semiHidden="1" w:unhideWhenUsed="1"/>
-    <w:lsdException w:name="footnote text" w:semiHidden="1" w:unhideWhenUsed="1"/>
-    <w:lsdException w:name="annotation text" w:semiHidden="1" w:unhideWhenUsed="1"/>
-    <w:lsdException w:name="header" w:semiHidden="1" w:unhideWhenUsed="1"/>
-    <w:lsdException w:name="footer" w:semiHidden="1" w:unhideWhenUsed="1"/>
-    <w:lsdException w:name="index heading" w:semiHidden="1" w:unhideWhenUsed="1"/>
-    <w:lsdException w:name="caption" w:semiHidden="1" w:uiPriority="35" w:unhideWhenUsed="1" w:qFormat="1"/>
-    <w:lsdException w:name="table of figures" w:semiHidden="1" w:unhideWhenUsed="1"/>
-    <w:lsdException w:name="envelope address" w:semiHidden="1" w:unhideWhenUsed="1"/>
-    <w:lsdException w:name="envelope return" w:semiHidden="1" w:unhideWhenUsed="1"/>
-    <w:lsdException w:name="footnote reference" w:semiHidden="1" w:unhideWhenUsed="1"/>
-    <w:lsdException w:name="annotation reference" w:semiHidden="1" w:unhideWhenUsed="1"/>
-    <w:lsdException w:name="line number" w:semiHidden="1" w:unhideWhenUsed="1"/>
-    <w:lsdException w:name="page number" w:semiHidden="1" w:unhideWhenUsed="1"/>
-    <w:lsdException w:name="endnote reference" w:semiHidden="1" w:unhideWhenUsed="1"/>
-    <w:lsdException w:name="endnote text" w:semiHidden="1" w:unhideWhenUsed="1"/>
-    <w:lsdException w:name="table of authorities" w:semiHidden="1" w:unhideWhenUsed="1"/>
-    <w:lsdException w:name="macro" w:semiHidden="1" w:unhideWhenUsed="1"/>
-    <w:lsdException w:name="toa heading" w:semiHidden="1" w:unhideWhenUsed="1"/>
-    <w:lsdException w:name="List" w:semiHidden="1" w:unhideWhenUsed="1"/>
-    <w:lsdException w:name="List Bullet" w:semiHidden="1" w:unhideWhenUsed="1"/>
-    <w:lsdException w:name="List Number" w:semiHidden="1" w:unhideWhenUsed="1"/>
-    <w:lsdException w:name="List 2" w:semiHidden="1" w:unhideWhenUsed="1"/>
-    <w:lsdException w:name="List 3" w:semiHidden="1" w:unhideWhenUsed="1"/>
-    <w:lsdException w:name="List 4" w:semiHidden="1" w:unhideWhenUsed="1"/>
-    <w:lsdException w:name="List 5" w:semiHidden="1" w:unhideWhenUsed="1"/>
-    <w:lsdException w:name="List Bullet 2" w:semiHidden="1" w:unhideWhenUsed="1"/>
-    <w:lsdException w:name="List Bullet 3" w:semiHidden="1" w:unhideWhenUsed="1"/>
-    <w:lsdException w:name="List Bullet 4" w:semiHidden="1" w:unhideWhenUsed="1"/>
-    <w:lsdException w:name="List Bullet 5" w:semiHidden="1" w:unhideWhenUsed="1"/>
-    <w:lsdException w:name="List Number 2" w:semiHidden="1" w:unhideWhenUsed="1"/>
-    <w:lsdException w:name="List Number 3" w:semiHidden="1" w:unhideWhenUsed="1"/>
-    <w:lsdException w:name="List Number 4" w:semiHidden="1" w:unhideWhenUsed="1"/>
-    <w:lsdException w:name="List Number 5" w:semiHidden="1" w:unhideWhenUsed="1"/>
-    <w:lsdException w:name="Title" w:uiPriority="10" w:qFormat="1"/>
-    <w:lsdException w:name="Closing" w:semiHidden="1" w:unhideWhenUsed="1"/>
-    <w:lsdException w:name="Signature" w:semiHidden="1" w:unhideWhenUsed="1"/>
-    <w:lsdException w:name="Default Paragraph Font" w:semiHidden="1" w:uiPriority="1" w:unhideWhenUsed="1"/>
-    <w:lsdException w:name="Body Text" w:semiHidden="1" w:unhideWhenUsed="1"/>
-    <w:lsdException w:name="Body Text Indent" w:semiHidden="1" w:unhideWhenUsed="1"/>
-    <w:lsdException w:name="List Continue" w:semiHidden="1" w:unhideWhenUsed="1"/>
-    <w:lsdException w:name="List Continue 2" w:semiHidden="1" w:unhideWhenUsed="1"/>
-    <w:lsdException w:name="List Continue 3" w:semiHidden="1" w:unhideWhenUsed="1"/>
-    <w:lsdException w:name="List Continue 4" w:semiHidden="1" w:unhideWhenUsed="1"/>
-    <w:lsdException w:name="List Continue 5" w:semiHidden="1" w:unhideWhenUsed="1"/>
-    <w:lsdException w:name="Message Header" w:semiHidden="1" w:unhideWhenUsed="1"/>
-    <w:lsdException w:name="Subtitle" w:uiPriority="11" w:qFormat="1"/>
-    <w:lsdException w:name="Salutation" w:semiHidden="1" w:unhideWhenUsed="1"/>
-    <w:lsdException w:name="Date" w:semiHidden="1" w:unhideWhenUsed="1"/>
-    <w:lsdException w:name="Body Text First Indent" w:semiHidden="1" w:unhideWhenUsed="1"/>
-    <w:lsdException w:name="Body Text First Indent 2" w:semiHidden="1" w:unhideWhenUsed="1"/>
-    <w:lsdException w:name="Note Heading" w:semiHidden="1" w:unhideWhenUsed="1"/>
-    <w:lsdException w:name="Body Text 2" w:semiHidden="1" w:unhideWhenUsed="1"/>
-    <w:lsdException w:name="Body Text 3" w:semiHidden="1" w:unhideWhenUsed="1"/>
-    <w:lsdException w:name="Body Text Indent 2" w:semiHidden="1" w:unhideWhenUsed="1"/>
-    <w:lsdException w:name="Body Text Indent 3" w:semiHidden="1" w:unhideWhenUsed="1"/>
-    <w:lsdException w:name="Block Text" w:semiHidden="1" w:unhideWhenUsed="1"/>
-    <w:lsdException w:name="Hyperlink" w:semiHidden="1" w:unhideWhenUsed="1"/>
-    <w:lsdException w:name="FollowedHyperlink" w:semiHidden="1" w:unhideWhenUsed="1"/>
-    <w:lsdException w:name="Strong" w:uiPriority="22" w:qFormat="1"/>
-    <w:lsdException w:name="Emphasis" w:uiPriority="20" w:qFormat="1"/>
-    <w:lsdException w:name="Document Map" w:semiHidden="1" w:unhideWhenUsed="1"/>
-    <w:lsdException w:name="Plain Text" w:semiHidden="1" w:unhideWhenUsed="1"/>
-    <w:lsdException w:name="E-mail Signature" w:semiHidden="1" w:unhideWhenUsed="1"/>
-    <w:lsdException w:name="HTML Top of Form" w:semiHidden="1" w:unhideWhenUsed="1"/>
-    <w:lsdException w:name="HTML Bottom of Form" w:semiHidden="1" w:unhideWhenUsed="1"/>
-    <w:lsdException w:name="Normal (Web)" w:semiHidden="1" w:unhideWhenUsed="1"/>
-    <w:lsdException w:name="HTML Acronym" w:semiHidden="1" w:unhideWhenUsed="1"/>
-    <w:lsdException w:name="HTML Address" w:semiHidden="1" w:unhideWhenUsed="1"/>
-    <w:lsdException w:name="HTML Cite" w:semiHidden="1" w:unhideWhenUsed="1"/>
-    <w:lsdException w:name="HTML Code" w:semiHidden="1" w:unhideWhenUsed="1"/>
-    <w:lsdException w:name="HTML Definition" w:semiHidden="1" w:unhideWhenUsed="1"/>
-    <w:lsdException w:name="HTML Keyboard" w:semiHidden="1" w:unhideWhenUsed="1"/>
-    <w:lsdException w:name="HTML Preformatted" w:semiHidden="1" w:unhideWhenUsed="1"/>
-    <w:lsdException w:name="HTML Sample" w:semiHidden="1" w:unhideWhenUsed="1"/>
-    <w:lsdException w:name="HTML Typewriter" w:semiHidden="1" w:unhideWhenUsed="1"/>
-    <w:lsdException w:name="HTML Variable" w:semiHidden="1" w:unhideWhenUsed="1"/>
-    <w:lsdException w:name="Normal Table" w:semiHidden="1" w:unhideWhenUsed="1"/>
-    <w:lsdException w:name="annotation subject" w:semiHidden="1" w:unhideWhenUsed="1"/>
-    <w:lsdException w:name="No List" w:semiHidden="1" w:unhideWhenUsed="1"/>
-    <w:lsdException w:name="Outline List 1" w:semiHidden="1" w:unhideWhenUsed="1"/>
-    <w:lsdException w:name="Outline List 2" w:semiHidden="1" w:unhideWhenUsed="1"/>
-    <w:lsdException w:name="Outline List 3" w:semiHidden="1" w:unhideWhenUsed="1"/>
-    <w:lsdException w:name="Table Simple 1" w:semiHidden="1" w:unhideWhenUsed="1"/>
-    <w:lsdException w:name="Table Simple 2" w:semiHidden="1" w:unhideWhenUsed="1"/>
-    <w:lsdException w:name="Table Simple 3" w:semiHidden="1" w:unhideWhenUsed="1"/>
-    <w:lsdException w:name="Table Classic 1" w:semiHidden="1" w:unhideWhenUsed="1"/>
-    <w:lsdException w:name="Table Classic 2" w:semiHidden="1" w:unhideWhenUsed="1"/>
-    <w:lsdException w:name="Table Classic 3" w:semiHidden="1" w:unhideWhenUsed="1"/>
-    <w:lsdException w:name="Table Classic 4" w:semiHidden="1" w:unhideWhenUsed="1"/>
-    <w:lsdException w:name="Table Colorful 1" w:semiHidden="1" w:unhideWhenUsed="1"/>
-    <w:lsdException w:name="Table Colorful 2" w:semiHidden="1" w:unhideWhenUsed="1"/>
-    <w:lsdException w:name="Table Colorful 3" w:semiHidden="1" w:unhideWhenUsed="1"/>
-    <w:lsdException w:name="Table Columns 1" w:semiHidden="1" w:unhideWhenUsed="1"/>
-    <w:lsdException w:name="Table Columns 2" w:semiHidden="1" w:unhideWhenUsed="1"/>
-    <w:lsdException w:name="Table Columns 3" w:semiHidden="1" w:unhideWhenUsed="1"/>
-    <w:lsdException w:name="Table Columns 4" w:semiHidden="1" w:unhideWhenUsed="1"/>
-    <w:lsdException w:name="Table Columns 5" w:semiHidden="1" w:unhideWhenUsed="1"/>
-    <w:lsdException w:name="Table Grid 1" w:semiHidden="1" w:unhideWhenUsed="1"/>
-    <w:lsdException w:name="Table Grid 2" w:semiHidden="1" w:unhideWhenUsed="1"/>
-    <w:lsdException w:name="Table Grid 3" w:semiHidden="1" w:unhideWhenUsed="1"/>
-    <w:lsdException w:name="Table Grid 4" w:semiHidden="1" w:unhideWhenUsed="1"/>
-    <w:lsdException w:name="Table Grid 5" w:semiHidden="1" w:unhideWhenUsed="1"/>
-    <w:lsdException w:name="Table Grid 6" w:semiHidden="1" w:unhideWhenUsed="1"/>
-    <w:lsdException w:name="Table Grid 7" w:semiHidden="1" w:unhideWhenUsed="1"/>
-    <w:lsdException w:name="Table Grid 8" w:semiHidden="1" w:unhideWhenUsed="1"/>
-    <w:lsdException w:name="Table List 1" w:semiHidden="1" w:unhideWhenUsed="1"/>
-    <w:lsdException w:name="Table List 2" w:semiHidden="1" w:unhideWhenUsed="1"/>
-    <w:lsdException w:name="Table List 3" w:semiHidden="1" w:unhideWhenUsed="1"/>
-    <w:lsdException w:name="Table List 4" w:semiHidden="1" w:unhideWhenUsed="1"/>
-    <w:lsdException w:name="Table List 5" w:semiHidden="1" w:unhideWhenUsed="1"/>
-    <w:lsdException w:name="Table List 6" w:semiHidden="1" w:unhideWhenUsed="1"/>
-    <w:lsdException w:name="Table List 7" w:semiHidden="1" w:unhideWhenUsed="1"/>
-    <w:lsdException w:name="Table List 8" w:semiHidden="1" w:unhideWhenUsed="1"/>
-    <w:lsdException w:name="Table 3D effects 1" w:semiHidden="1" w:unhideWhenUsed="1"/>
-    <w:lsdException w:name="Table 3D effects 2" w:semiHidden="1" w:unhideWhenUsed="1"/>
-    <w:lsdException w:name="Table 3D effects 3" w:semiHidden="1" w:unhideWhenUsed="1"/>
-    <w:lsdException w:name="Table Contemporary" w:semiHidden="1" w:unhideWhenUsed="1"/>
-    <w:lsdException w:name="Table Elegant" w:semiHidden="1" w:unhideWhenUsed="1"/>
-    <w:lsdException w:name="Table Professional" w:semiHidden="1" w:unhideWhenUsed="1"/>
-    <w:lsdException w:name="Table Subtle 1" w:semiHidden="1" w:unhideWhenUsed="1"/>
-    <w:lsdException w:name="Table Subtle 2" w:semiHidden="1" w:unhideWhenUsed="1"/>
-    <w:lsdException w:name="Table Web 1" w:semiHidden="1" w:unhideWhenUsed="1"/>
-    <w:lsdException w:name="Table Web 2" w:semiHidden="1" w:unhideWhenUsed="1"/>
-    <w:lsdException w:name="Table Web 3" w:semiHidden="1" w:unhideWhenUsed="1"/>
-    <w:lsdException w:name="Balloon Text" w:semiHidden="1" w:unhideWhenUsed="1"/>
-    <w:lsdException w:name="Table Grid" w:uiPriority="59"/>
-    <w:lsdException w:name="Table Theme" w:semiHidden="1" w:unhideWhenUsed="1"/>
-    <w:lsdException w:name="Placeholder Text" w:semiHidden="1"/>
-    <w:lsdException w:name="No Spacing" w:uiPriority="1" w:qFormat="1"/>
-    <w:lsdException w:name="Light Shading" w:uiPriority="60"/>
-    <w:lsdException w:name="Light List" w:uiPriority="61"/>
-    <w:lsdException w:name="Light Grid" w:uiPriority="62"/>
-    <w:lsdException w:name="Medium Shading 1" w:uiPriority="63"/>
-    <w:lsdException w:name="Medium Shading 2" w:uiPriority="64"/>
-    <w:lsdException w:name="Medium List 1" w:uiPriority="65"/>
-    <w:lsdException w:name="Medium List 2" w:uiPriority="66"/>
-    <w:lsdException w:name="Medium Grid 1" w:uiPriority="67"/>
-    <w:lsdException w:name="Medium Grid 2" w:uiPriority="68"/>
-    <w:lsdException w:name="Medium Grid 3" w:uiPriority="69"/>
-    <w:lsdException w:name="Dark List" w:uiPriority="70"/>
-    <w:lsdException w:name="Colorful Shading" w:uiPriority="71"/>
-    <w:lsdException w:name="Colorful List" w:uiPriority="72"/>
-    <w:lsdException w:name="Colorful Grid" w:uiPriority="73"/>
-    <w:lsdException w:name="Light Shading Accent 1" w:uiPriority="60"/>
-    <w:lsdException w:name="Light List Accent 1" w:uiPriority="61"/>
-    <w:lsdException w:name="Light Grid Accent 1" w:uiPriority="62"/>
-    <w:lsdException w:name="Medium Shading 1 Accent 1" w:uiPriority="63"/>
-    <w:lsdException w:name="Medium Shading 2 Accent 1" w:uiPriority="64"/>
-    <w:lsdException w:name="Medium List 1 Accent 1" w:uiPriority="65"/>
-    <w:lsdException w:name="Revision" w:semiHidden="1"/>
-    <w:lsdException w:name="List Paragraph" w:uiPriority="34" w:qFormat="1"/>
-    <w:lsdException w:name="Quote" w:uiPriority="29" w:qFormat="1"/>
-    <w:lsdException w:name="Intense Quote" w:uiPriority="30" w:qFormat="1"/>
-    <w:lsdException w:name="Medium List 2 Accent 1" w:uiPriority="66"/>
-    <w:lsdException w:name="Medium Grid 1 Accent 1" w:uiPriority="67"/>
-    <w:lsdException w:name="Medium Grid 2 Accent 1" w:uiPriority="68"/>
-    <w:lsdException w:name="Medium Grid 3 Accent 1" w:uiPriority="69"/>
-    <w:lsdException w:name="Dark List Accent 1" w:uiPriority="70"/>
-    <w:lsdException w:name="Colorful Shading Accent 1" w:uiPriority="71"/>
-    <w:lsdException w:name="Colorful List Accent 1" w:uiPriority="72"/>
-    <w:lsdException w:name="Colorful Grid Accent 1" w:uiPriority="73"/>
-    <w:lsdException w:name="Light Shading Accent 2" w:uiPriority="60"/>
-    <w:lsdException w:name="Light List Accent 2" w:uiPriority="61"/>
-    <w:lsdException w:name="Light Grid Accent 2" w:uiPriority="62"/>
-    <w:lsdException w:name="Medium Shading 1 Accent 2" w:uiPriority="63"/>
-    <w:lsdException w:name="Medium Shading 2 Accent 2" w:uiPriority="64"/>
-    <w:lsdException w:name="Medium List 1 Accent 2" w:uiPriority="65"/>
-    <w:lsdException w:name="Medium List 2 Accent 2" w:uiPriority="66"/>
-    <w:lsdException w:name="Medium Grid 1 Accent 2" w:uiPriority="67"/>
-    <w:lsdException w:name="Medium Grid 2 Accent 2" w:uiPriority="68"/>
-    <w:lsdException w:name="Medium Grid 3 Accent 2" w:uiPriority="69"/>
-    <w:lsdException w:name="Dark List Accent 2" w:uiPriority="70"/>
-    <w:lsdException w:name="Colorful Shading Accent 2" w:uiPriority="71"/>
-    <w:lsdException w:name="Colorful List Accent 2" w:uiPriority="72"/>
-    <w:lsdException w:name="Colorful Grid Accent 2" w:uiPriority="73"/>
-    <w:lsdException w:name="Light Shading Accent 3" w:uiPriority="60"/>
-    <w:lsdException w:name="Light List Accent 3" w:uiPriority="61"/>
-    <w:lsdException w:name="Light Grid Accent 3" w:uiPriority="62"/>
-    <w:lsdException w:name="Medium Shading 1 Accent 3" w:uiPriority="63"/>
-    <w:lsdException w:name="Medium Shading 2 Accent 3" w:uiPriority="64"/>
-    <w:lsdException w:name="Medium List 1 Accent 3" w:uiPriority="65"/>
-    <w:lsdException w:name="Medium List 2 Accent 3" w:uiPriority="66"/>
-    <w:lsdException w:name="Medium Grid 1 Accent 3" w:uiPriority="67"/>
-    <w:lsdException w:name="Medium Grid 2 Accent 3" w:uiPriority="68"/>
-    <w:lsdException w:name="Medium Grid 3 Accent 3" w:uiPriority="69"/>
-    <w:lsdException w:name="Dark List Accent 3" w:uiPriority="70"/>
-    <w:lsdException w:name="Colorful Shading Accent 3" w:uiPriority="71"/>
-    <w:lsdException w:name="Colorful List Accent 3" w:uiPriority="72"/>
-    <w:lsdException w:name="Colorful Grid Accent 3" w:uiPriority="73"/>
-    <w:lsdException w:name="Light Shading Accent 4" w:uiPriority="60"/>
-    <w:lsdException w:name="Light List Accent 4" w:uiPriority="61"/>
-    <w:lsdException w:name="Light Grid Accent 4" w:uiPriority="62"/>
-    <w:lsdException w:name="Medium Shading 1 Accent 4" w:uiPriority="63"/>
-    <w:lsdException w:name="Medium Shading 2 Accent 4" w:uiPriority="64"/>
-    <w:lsdException w:name="Medium List 1 Accent 4" w:uiPriority="65"/>
-    <w:lsdException w:name="Medium List 2 Accent 4" w:uiPriority="66"/>
-    <w:lsdException w:name="Medium Grid 1 Accent 4" w:uiPriority="67"/>
-    <w:lsdException w:name="Medium Grid 2 Accent 4" w:uiPriority="68"/>
-    <w:lsdException w:name="Medium Grid 3 Accent 4" w:uiPriority="69"/>
-    <w:lsdException w:name="Dark List Accent 4" w:uiPriority="70"/>
-    <w:lsdException w:name="Colorful Shading Accent 4" w:uiPriority="71"/>
-    <w:lsdException w:name="Colorful List Accent 4" w:uiPriority="72"/>
-    <w:lsdException w:name="Colorful Grid Accent 4" w:uiPriority="73"/>
-    <w:lsdException w:name="Light Shading Accent 5" w:uiPriority="60"/>
-    <w:lsdException w:name="Light List Accent 5" w:uiPriority="61"/>
-    <w:lsdException w:name="Light Grid Accent 5" w:uiPriority="62"/>
-    <w:lsdException w:name="Medium Shading 1 Accent 5" w:uiPriority="63"/>
-    <w:lsdException w:name="Medium Shading 2 Accent 5" w:uiPriority="64"/>
-    <w:lsdException w:name="Medium List 1 Accent 5" w:uiPriority="65"/>
-    <w:lsdException w:name="Medium List 2 Accent 5" w:uiPriority="66"/>
-    <w:lsdException w:name="Medium Grid 1 Accent 5" w:uiPriority="67"/>
-    <w:lsdException w:name="Medium Grid 2 Accent 5" w:uiPriority="68"/>
-    <w:lsdException w:name="Medium Grid 3 Accent 5" w:uiPriority="69"/>
-    <w:lsdException w:name="Dark List Accent 5" w:uiPriority="70"/>
-    <w:lsdException w:name="Colorful Shading Accent 5" w:uiPriority="71"/>
-    <w:lsdException w:name="Colorful List Accent 5" w:uiPriority="72"/>
-    <w:lsdException w:name="Colorful Grid Accent 5" w:uiPriority="73"/>
-    <w:lsdException w:name="Light Shading Accent 6" w:uiPriority="60"/>
-    <w:lsdException w:name="Light List Accent 6" w:uiPriority="61"/>
-    <w:lsdException w:name="Light Grid Accent 6" w:uiPriority="62"/>
-    <w:lsdException w:name="Medium Shading 1 Accent 6" w:uiPriority="63"/>
-    <w:lsdException w:name="Medium Shading 2 Accent 6" w:uiPriority="64"/>
-    <w:lsdException w:name="Medium List 1 Accent 6" w:uiPriority="65"/>
-    <w:lsdException w:name="Medium List 2 Accent 6" w:uiPriority="66"/>
-    <w:lsdException w:name="Medium Grid 1 Accent 6" w:uiPriority="67"/>
-    <w:lsdException w:name="Medium Grid 2 Accent 6" w:uiPriority="68"/>
-    <w:lsdException w:name="Medium Grid 3 Accent 6" w:uiPriority="69"/>
-    <w:lsdException w:name="Dark List Accent 6" w:uiPriority="70"/>
-    <w:lsdException w:name="Colorful Shading Accent 6" w:uiPriority="71"/>
-    <w:lsdException w:name="Colorful List Accent 6" w:uiPriority="72"/>
-    <w:lsdException w:name="Colorful Grid Accent 6" w:uiPriority="73"/>
-    <w:lsdException w:name="Subtle Emphasis" w:uiPriority="19" w:qFormat="1"/>
-    <w:lsdException w:name="Intense Emphasis" w:uiPriority="21" w:qFormat="1"/>
-    <w:lsdException w:name="Subtle Reference" w:uiPriority="31" w:qFormat="1"/>
-    <w:lsdException w:name="Intense Reference" w:uiPriority="32" w:qFormat="1"/>
-    <w:lsdException w:name="Book Title" w:uiPriority="33" w:qFormat="1"/>
-    <w:lsdException w:name="Bibliography" w:semiHidden="1" w:uiPriority="37" w:unhideWhenUsed="1"/>
-    <w:lsdException w:name="TOC Heading" w:semiHidden="1" w:uiPriority="39" w:unhideWhenUsed="1" w:qFormat="1"/>
-    <w:lsdException w:name="Plain Table 1" w:uiPriority="41"/>
-    <w:lsdException w:name="Plain Table 2" w:uiPriority="42"/>
-    <w:lsdException w:name="Plain Table 3" w:uiPriority="43"/>
-    <w:lsdException w:name="Plain Table 4" w:uiPriority="44"/>
-    <w:lsdException w:name="Plain Table 5" w:uiPriority="45"/>
-    <w:lsdException w:name="Grid Table Light" w:uiPriority="40"/>
-    <w:lsdException w:name="Grid Table 1 Light" w:uiPriority="46"/>
-    <w:lsdException w:name="Grid Table 2" w:uiPriority="47"/>
-    <w:lsdException w:name="Grid Table 3" w:uiPriority="48"/>
-    <w:lsdException w:name="Grid Table 4" w:uiPriority="49"/>
-    <w:lsdException w:name="Grid Table 5 Dark" w:uiPriority="50"/>
-    <w:lsdException w:name="Grid Table 6 Colorful" w:uiPriority="51"/>
-    <w:lsdException w:name="Grid Table 7 Colorful" w:uiPriority="52"/>
-    <w:lsdException w:name="Grid Table 1 Light Accent 1" w:uiPriority="46"/>
-    <w:lsdException w:name="Grid Table 2 Accent 1" w:uiPriority="47"/>
-    <w:lsdException w:name="Grid Table 3 Accent 1" w:uiPriority="48"/>
-    <w:lsdException w:name="Grid Table 4 Accent 1" w:uiPriority="49"/>
-    <w:lsdException w:name="Grid Table 5 Dark Accent 1" w:uiPriority="50"/>
-    <w:lsdException w:name="Grid Table 6 Colorful Accent 1" w:uiPriority="51"/>
-    <w:lsdException w:name="Grid Table 7 Colorful Accent 1" w:uiPriority="52"/>
-    <w:lsdException w:name="Grid Table 1 Light Accent 2" w:uiPriority="46"/>
-    <w:lsdException w:name="Grid Table 2 Accent 2" w:uiPriority="47"/>
-    <w:lsdException w:name="Grid Table 3 Accent 2" w:uiPriority="48"/>
-    <w:lsdException w:name="Grid Table 4 Accent 2" w:uiPriority="49"/>
-    <w:lsdException w:name="Grid Table 5 Dark Accent 2" w:uiPriority="50"/>
-    <w:lsdException w:name="Grid Table 6 Colorful Accent 2" w:uiPriority="51"/>
-    <w:lsdException w:name="Grid Table 7 Colorful Accent 2" w:uiPriority="52"/>
-    <w:lsdException w:name="Grid Table 1 Light Accent 3" w:uiPriority="46"/>
-    <w:lsdException w:name="Grid Table 2 Accent 3" w:uiPriority="47"/>
-    <w:lsdException w:name="Grid Table 3 Accent 3" w:uiPriority="48"/>
-    <w:lsdException w:name="Grid Table 4 Accent 3" w:uiPriority="49"/>
-    <w:lsdException w:name="Grid Table 5 Dark Accent 3" w:uiPriority="50"/>
-    <w:lsdException w:name="Grid Table 6 Colorful Accent 3" w:uiPriority="51"/>
-    <w:lsdException w:name="Grid Table 7 Colorful Accent 3" w:uiPriority="52"/>
-    <w:lsdException w:name="Grid Table 1 Light Accent 4" w:uiPriority="46"/>
-    <w:lsdException w:name="Grid Table 2 Accent 4" w:uiPriority="47"/>
-    <w:lsdException w:name="Grid Table 3 Accent 4" w:uiPriority="48"/>
-    <w:lsdException w:name="Grid Table 4 Accent 4" w:uiPriority="49"/>
-    <w:lsdException w:name="Grid Table 5 Dark Accent 4" w:uiPriority="50"/>
-    <w:lsdException w:name="Grid Table 6 Colorful Accent 4" w:uiPriority="51"/>
-    <w:lsdException w:name="Grid Table 7 Colorful Accent 4" w:uiPriority="52"/>
-    <w:lsdException w:name="Grid Table 1 Light Accent 5" w:uiPriority="46"/>
-    <w:lsdException w:name="Grid Table 2 Accent 5" w:uiPriority="47"/>
-    <w:lsdException w:name="Grid Table 3 Accent 5" w:uiPriority="48"/>
-    <w:lsdException w:name="Grid Table 4 Accent 5" w:uiPriority="49"/>
-    <w:lsdException w:name="Grid Table 5 Dark Accent 5" w:uiPriority="50"/>
-    <w:lsdException w:name="Grid Table 6 Colorful Accent 5" w:uiPriority="51"/>
-    <w:lsdException w:name="Grid Table 7 Colorful Accent 5" w:uiPriority="52"/>
-    <w:lsdException w:name="Grid Table 1 Light Accent 6" w:uiPriority="46"/>
-    <w:lsdException w:name="Grid Table 2 Accent 6" w:uiPriority="47"/>
-    <w:lsdException w:name="Grid Table 3 Accent 6" w:uiPriority="48"/>
-    <w:lsdException w:name="Grid Table 4 Accent 6" w:uiPriority="49"/>
-    <w:lsdException w:name="Grid Table 5 Dark Accent 6" w:uiPriority="50"/>
-    <w:lsdException w:name="Grid Table 6 Colorful Accent 6" w:uiPriority="51"/>
-    <w:lsdException w:name="Grid Table 7 Colorful Accent 6" w:uiPriority="52"/>
-    <w:lsdException w:name="List Table 1 Light" w:uiPriority="46"/>
-    <w:lsdException w:name="List Table 2" w:uiPriority="47"/>
-    <w:lsdException w:name="List Table 3" w:uiPriority="48"/>
-    <w:lsdException w:name="List Table 4" w:uiPriority="49"/>
-    <w:lsdException w:name="List Table 5 Dark" w:uiPriority="50"/>
-    <w:lsdException w:name="List Table 6 Colorful" w:uiPriority="51"/>
-    <w:lsdException w:name="List Table 7 Colorful" w:uiPriority="52"/>
-    <w:lsdException w:name="List Table 1 Light Accent 1" w:uiPriority="46"/>
-    <w:lsdException w:name="List Table 2 Accent 1" w:uiPriority="47"/>
-    <w:lsdException w:name="List Table 3 Accent 1" w:uiPriority="48"/>
-    <w:lsdException w:name="List Table 4 Accent 1" w:uiPriority="49"/>
-    <w:lsdException w:name="List Table 5 Dark Accent 1" w:uiPriority="50"/>
-    <w:lsdException w:name="List Table 6 Colorful Accent 1" w:uiPriority="51"/>
-    <w:lsdException w:name="List Table 7 Colorful Accent 1" w:uiPriority="52"/>
-    <w:lsdException w:name="List Table 1 Light Accent 2" w:uiPriority="46"/>
-    <w:lsdException w:name="List Table 2 Accent 2" w:uiPriority="47"/>
-    <w:lsdException w:name="List Table 3 Accent 2" w:uiPriority="48"/>
-    <w:lsdException w:name="List Table 4 Accent 2" w:uiPriority="49"/>
-    <w:lsdException w:name="List Table 5 Dark Accent 2" w:uiPriority="50"/>
-    <w:lsdException w:name="List Table 6 Colorful Accent 2" w:uiPriority="51"/>
-    <w:lsdException w:name="List Table 7 Colorful Accent 2" w:uiPriority="52"/>
-    <w:lsdException w:name="List Table 1 Light Accent 3" w:uiPriority="46"/>
-    <w:lsdException w:name="List Table 2 Accent 3" w:uiPriority="47"/>
-    <w:lsdException w:name="List Table 3 Accent 3" w:uiPriority="48"/>
-    <w:lsdException w:name="List Table 4 Accent 3" w:uiPriority="49"/>
-    <w:lsdException w:name="List Table 5 Dark Accent 3" w:uiPriority="50"/>
-    <w:lsdException w:name="List Table 6 Colorful Accent 3" w:uiPriority="51"/>
-    <w:lsdException w:name="List Table 7 Colorful Accent 3" w:uiPriority="52"/>
-    <w:lsdException w:name="List Table 1 Light Accent 4" w:uiPriority="46"/>
-    <w:lsdException w:name="List Table 2 Accent 4" w:uiPriority="47"/>
-    <w:lsdException w:name="List Table 3 Accent 4" w:uiPriority="48"/>
-    <w:lsdException w:name="List Table 4 Accent 4" w:uiPriority="49"/>
-    <w:lsdException w:name="List Table 5 Dark Accent 4" w:uiPriority="50"/>
-    <w:lsdException w:name="List Table 6 Colorful Accent 4" w:uiPriority="51"/>
-    <w:lsdException w:name="List Table 7 Colorful Accent 4" w:uiPriority="52"/>
-    <w:lsdException w:name="List Table 1 Light Accent 5" w:uiPriority="46"/>
-    <w:lsdException w:name="List Table 2 Accent 5" w:uiPriority="47"/>
-    <w:lsdException w:name="List Table 3 Accent 5" w:uiPriority="48"/>
-    <w:lsdException w:name="List Table 4 Accent 5" w:uiPriority="49"/>
-    <w:lsdException w:name="List Table 5 Dark Accent 5" w:uiPriority="50"/>
-    <w:lsdException w:name="List Table 6 Colorful Accent 5" w:uiPriority="51"/>
-    <w:lsdException w:name="List Table 7 Colorful Accent 5" w:uiPriority="52"/>
-    <w:lsdException w:name="List Table 1 Light Accent 6" w:uiPriority="46"/>
-    <w:lsdException w:name="List Table 2 Accent 6" w:uiPriority="47"/>
-    <w:lsdException w:name="List Table 3 Accent 6" w:uiPriority="48"/>
-    <w:lsdException w:name="List Table 4 Accent 6" w:uiPriority="49"/>
-    <w:lsdException w:name="List Table 5 Dark Accent 6" w:uiPriority="50"/>
-    <w:lsdException w:name="List Table 6 Colorful Accent 6" w:uiPriority="51"/>
-    <w:lsdException w:name="List Table 7 Colorful Accent 6" w:uiPriority="52"/>
+  <w:latentStyles w:defLockedState="0" w:defUIPriority="99" w:defSemiHidden="1" w:defUnhideWhenUsed="1" w:defQFormat="0" w:count="267">
+    <w:lsdException w:name="Normal" w:semiHidden="0" w:uiPriority="0" w:unhideWhenUsed="0" w:qFormat="1"/>
+    <w:lsdException w:name="heading 1" w:semiHidden="0" w:uiPriority="9" w:unhideWhenUsed="0" w:qFormat="1"/>
+    <w:lsdException w:name="heading 2" w:uiPriority="9" w:qFormat="1"/>
+    <w:lsdException w:name="heading 3" w:uiPriority="9" w:qFormat="1"/>
+    <w:lsdException w:name="heading 4" w:uiPriority="9" w:qFormat="1"/>
+    <w:lsdException w:name="heading 5" w:uiPriority="9" w:qFormat="1"/>
+    <w:lsdException w:name="heading 6" w:uiPriority="9" w:qFormat="1"/>
+    <w:lsdException w:name="heading 7" w:uiPriority="9" w:qFormat="1"/>
+    <w:lsdException w:name="heading 8" w:uiPriority="9" w:qFormat="1"/>
+    <w:lsdException w:name="heading 9" w:uiPriority="9" w:qFormat="1"/>
+    <w:lsdException w:name="toc 1" w:uiPriority="39"/>
+    <w:lsdException w:name="toc 2" w:uiPriority="39"/>
+    <w:lsdException w:name="toc 3" w:uiPriority="39"/>
+    <w:lsdException w:name="toc 4" w:uiPriority="39"/>
+    <w:lsdException w:name="toc 5" w:uiPriority="39"/>
+    <w:lsdException w:name="toc 6" w:uiPriority="39"/>
+    <w:lsdException w:name="toc 7" w:uiPriority="39"/>
+    <w:lsdException w:name="toc 8" w:uiPriority="39"/>
+    <w:lsdException w:name="toc 9" w:uiPriority="39"/>
+    <w:lsdException w:name="caption" w:uiPriority="35" w:qFormat="1"/>
+    <w:lsdException w:name="Title" w:semiHidden="0" w:uiPriority="10" w:unhideWhenUsed="0" w:qFormat="1"/>
+    <w:lsdException w:name="Default Paragraph Font" w:uiPriority="1"/>
+    <w:lsdException w:name="Subtitle" w:semiHidden="0" w:uiPriority="11" w:unhideWhenUsed="0" w:qFormat="1"/>
+    <w:lsdException w:name="Strong" w:semiHidden="0" w:uiPriority="22" w:unhideWhenUsed="0" w:qFormat="1"/>
+    <w:lsdException w:name="Emphasis" w:semiHidden="0" w:uiPriority="20" w:unhideWhenUsed="0" w:qFormat="1"/>
+    <w:lsdException w:name="Table Grid" w:semiHidden="0" w:uiPriority="59" w:unhideWhenUsed="0"/>
+    <w:lsdException w:name="Placeholder Text" w:unhideWhenUsed="0"/>
+    <w:lsdException w:name="No Spacing" w:semiHidden="0" w:uiPriority="1" w:unhideWhenUsed="0" w:qFormat="1"/>
+    <w:lsdException w:name="Light Shading" w:semiHidden="0" w:uiPriority="60" w:unhideWhenUsed="0"/>
+    <w:lsdException w:name="Light List" w:semiHidden="0" w:uiPriority="61" w:unhideWhenUsed="0"/>
+    <w:lsdException w:name="Light Grid" w:semiHidden="0" w:uiPriority="62" w:unhideWhenUsed="0"/>
+    <w:lsdException w:name="Medium Shading 1" w:semiHidden="0" w:uiPriority="63" w:unhideWhenUsed="0"/>
+    <w:lsdException w:name="Medium Shading 2" w:semiHidden="0" w:uiPriority="64" w:unhideWhenUsed="0"/>
+    <w:lsdException w:name="Medium List 1" w:semiHidden="0" w:uiPriority="65" w:unhideWhenUsed="0"/>
+    <w:lsdException w:name="Medium List 2" w:semiHidden="0" w:uiPriority="66" w:unhideWhenUsed="0"/>
+    <w:lsdException w:name="Medium Grid 1" w:semiHidden="0" w:uiPriority="67" w:unhideWhenUsed="0"/>
+    <w:lsdException w:name="Medium Grid 2" w:semiHidden="0" w:uiPriority="68" w:unhideWhenUsed="0"/>
+    <w:lsdException w:name="Medium Grid 3" w:semiHidden="0" w:uiPriority="69" w:unhideWhenUsed="0"/>
+    <w:lsdException w:name="Dark List" w:semiHidden="0" w:uiPriority="70" w:unhideWhenUsed="0"/>
+    <w:lsdException w:name="Colorful Shading" w:semiHidden="0" w:uiPriority="71" w:unhideWhenUsed="0"/>
+    <w:lsdException w:name="Colorful List" w:semiHidden="0" w:uiPriority="72" w:unhideWhenUsed="0"/>
+    <w:lsdException w:name="Colorful Grid" w:semiHidden="0" w:uiPriority="73" w:unhideWhenUsed="0"/>
+    <w:lsdException w:name="Light Shading Accent 1" w:semiHidden="0" w:uiPriority="60" w:unhideWhenUsed="0"/>
+    <w:lsdException w:name="Light List Accent 1" w:semiHidden="0" w:uiPriority="61" w:unhideWhenUsed="0"/>
+    <w:lsdException w:name="Light Grid Accent 1" w:semiHidden="0" w:uiPriority="62" w:unhideWhenUsed="0"/>
+    <w:lsdException w:name="Medium Shading 1 Accent 1" w:semiHidden="0" w:uiPriority="63" w:unhideWhenUsed="0"/>
+    <w:lsdException w:name="Medium Shading 2 Accent 1" w:semiHidden="0" w:uiPriority="64" w:unhideWhenUsed="0"/>
+    <w:lsdException w:name="Medium List 1 Accent 1" w:semiHidden="0" w:uiPriority="65" w:unhideWhenUsed="0"/>
+    <w:lsdException w:name="Revision" w:unhideWhenUsed="0"/>
+    <w:lsdException w:name="List Paragraph" w:semiHidden="0" w:uiPriority="34" w:unhideWhenUsed="0" w:qFormat="1"/>
+    <w:lsdException w:name="Quote" w:semiHidden="0" w:uiPriority="29" w:unhideWhenUsed="0" w:qFormat="1"/>
+    <w:lsdException w:name="Intense Quote" w:semiHidden="0" w:uiPriority="30" w:unhideWhenUsed="0" w:qFormat="1"/>
+    <w:lsdException w:name="Medium List 2 Accent 1" w:semiHidden="0" w:uiPriority="66" w:unhideWhenUsed="0"/>
+    <w:lsdException w:name="Medium Grid 1 Accent 1" w:semiHidden="0" w:uiPriority="67" w:unhideWhenUsed="0"/>
+    <w:lsdException w:name="Medium Grid 2 Accent 1" w:semiHidden="0" w:uiPriority="68" w:unhideWhenUsed="0"/>
+    <w:lsdException w:name="Medium Grid 3 Accent 1" w:semiHidden="0" w:uiPriority="69" w:unhideWhenUsed="0"/>
+    <w:lsdException w:name="Dark List Accent 1" w:semiHidden="0" w:uiPriority="70" w:unhideWhenUsed="0"/>
+    <w:lsdException w:name="Colorful Shading Accent 1" w:semiHidden="0" w:uiPriority="71" w:unhideWhenUsed="0"/>
+    <w:lsdException w:name="Colorful List Accent 1" w:semiHidden="0" w:uiPriority="72" w:unhideWhenUsed="0"/>
+    <w:lsdException w:name="Colorful Grid Accent 1" w:semiHidden="0" w:uiPriority="73" w:unhideWhenUsed="0"/>
+    <w:lsdException w:name="Light Shading Accent 2" w:semiHidden="0" w:uiPriority="60" w:unhideWhenUsed="0"/>
+    <w:lsdException w:name="Light List Accent 2" w:semiHidden="0" w:uiPriority="61" w:unhideWhenUsed="0"/>
+    <w:lsdException w:name="Light Grid Accent 2" w:semiHidden="0" w:uiPriority="62" w:unhideWhenUsed="0"/>
+    <w:lsdException w:name="Medium Shading 1 Accent 2" w:semiHidden="0" w:uiPriority="63" w:unhideWhenUsed="0"/>
+    <w:lsdException w:name="Medium Shading 2 Accent 2" w:semiHidden="0" w:uiPriority="64" w:unhideWhenUsed="0"/>
+    <w:lsdException w:name="Medium List 1 Accent 2" w:semiHidden="0" w:uiPriority="65" w:unhideWhenUsed="0"/>
+    <w:lsdException w:name="Medium List 2 Accent 2" w:semiHidden="0" w:uiPriority="66" w:unhideWhenUsed="0"/>
+    <w:lsdException w:name="Medium Grid 1 Accent 2" w:semiHidden="0" w:uiPriority="67" w:unhideWhenUsed="0"/>
+    <w:lsdException w:name="Medium Grid 2 Accent 2" w:semiHidden="0" w:uiPriority="68" w:unhideWhenUsed="0"/>
+    <w:lsdException w:name="Medium Grid 3 Accent 2" w:semiHidden="0" w:uiPriority="69" w:unhideWhenUsed="0"/>
+    <w:lsdException w:name="Dark List Accent 2" w:semiHidden="0" w:uiPriority="70" w:unhideWhenUsed="0"/>
+    <w:lsdException w:name="Colorful Shading Accent 2" w:semiHidden="0" w:uiPriority="71" w:unhideWhenUsed="0"/>
+    <w:lsdException w:name="Colorful List Accent 2" w:semiHidden="0" w:uiPriority="72" w:unhideWhenUsed="0"/>
+    <w:lsdException w:name="Colorful Grid Accent 2" w:semiHidden="0" w:uiPriority="73" w:unhideWhenUsed="0"/>
+    <w:lsdException w:name="Light Shading Accent 3" w:semiHidden="0" w:uiPriority="60" w:unhideWhenUsed="0"/>
+    <w:lsdException w:name="Light List Accent 3" w:semiHidden="0" w:uiPriority="61" w:unhideWhenUsed="0"/>
+    <w:lsdException w:name="Light Grid Accent 3" w:semiHidden="0" w:uiPriority="62" w:unhideWhenUsed="0"/>
+    <w:lsdException w:name="Medium Shading 1 Accent 3" w:semiHidden="0" w:uiPriority="63" w:unhideWhenUsed="0"/>
+    <w:lsdException w:name="Medium Shading 2 Accent 3" w:semiHidden="0" w:uiPriority="64" w:unhideWhenUsed="0"/>
+    <w:lsdException w:name="Medium List 1 Accent 3" w:semiHidden="0" w:uiPriority="65" w:unhideWhenUsed="0"/>
+    <w:lsdException w:name="Medium List 2 Accent 3" w:semiHidden="0" w:uiPriority="66" w:unhideWhenUsed="0"/>
+    <w:lsdException w:name="Medium Grid 1 Accent 3" w:semiHidden="0" w:uiPriority="67" w:unhideWhenUsed="0"/>
+    <w:lsdException w:name="Medium Grid 2 Accent 3" w:semiHidden="0" w:uiPriority="68" w:unhideWhenUsed="0"/>
+    <w:lsdException w:name="Medium Grid 3 Accent 3" w:semiHidden="0" w:uiPriority="69" w:unhideWhenUsed="0"/>
+    <w:lsdException w:name="Dark List Accent 3" w:semiHidden="0" w:uiPriority="70" w:unhideWhenUsed="0"/>
+    <w:lsdException w:name="Colorful Shading Accent 3" w:semiHidden="0" w:uiPriority="71" w:unhideWhenUsed="0"/>
+    <w:lsdException w:name="Colorful List Accent 3" w:semiHidden="0" w:uiPriority="72" w:unhideWhenUsed="0"/>
+    <w:lsdException w:name="Colorful Grid Accent 3" w:semiHidden="0" w:uiPriority="73" w:unhideWhenUsed="0"/>
+    <w:lsdException w:name="Light Shading Accent 4" w:semiHidden="0" w:uiPriority="60" w:unhideWhenUsed="0"/>
+    <w:lsdException w:name="Light List Accent 4" w:semiHidden="0" w:uiPriority="61" w:unhideWhenUsed="0"/>
+    <w:lsdException w:name="Light Grid Accent 4" w:semiHidden="0" w:uiPriority="62" w:unhideWhenUsed="0"/>
+    <w:lsdException w:name="Medium Shading 1 Accent 4" w:semiHidden="0" w:uiPriority="63" w:unhideWhenUsed="0"/>
+    <w:lsdException w:name="Medium Shading 2 Accent 4" w:semiHidden="0" w:uiPriority="64" w:unhideWhenUsed="0"/>
+    <w:lsdException w:name="Medium List 1 Accent 4" w:semiHidden="0" w:uiPriority="65" w:unhideWhenUsed="0"/>
+    <w:lsdException w:name="Medium List 2 Accent 4" w:semiHidden="0" w:uiPriority="66" w:unhideWhenUsed="0"/>
+    <w:lsdException w:name="Medium Grid 1 Accent 4" w:semiHidden="0" w:uiPriority="67" w:unhideWhenUsed="0"/>
+    <w:lsdException w:name="Medium Grid 2 Accent 4" w:semiHidden="0" w:uiPriority="68" w:unhideWhenUsed="0"/>
+    <w:lsdException w:name="Medium Grid 3 Accent 4" w:semiHidden="0" w:uiPriority="69" w:unhideWhenUsed="0"/>
+    <w:lsdException w:name="Dark List Accent 4" w:semiHidden="0" w:uiPriority="70" w:unhideWhenUsed="0"/>
+    <w:lsdException w:name="Colorful Shading Accent 4" w:semiHidden="0" w:uiPriority="71" w:unhideWhenUsed="0"/>
+    <w:lsdException w:name="Colorful List Accent 4" w:semiHidden="0" w:uiPriority="72" w:unhideWhenUsed="0"/>
+    <w:lsdException w:name="Colorful Grid Accent 4" w:semiHidden="0" w:uiPriority="73" w:unhideWhenUsed="0"/>
+    <w:lsdException w:name="Light Shading Accent 5" w:semiHidden="0" w:uiPriority="60" w:unhideWhenUsed="0"/>
+    <w:lsdException w:name="Light List Accent 5" w:semiHidden="0" w:uiPriority="61" w:unhideWhenUsed="0"/>
+    <w:lsdException w:name="Light Grid Accent 5" w:semiHidden="0" w:uiPriority="62" w:unhideWhenUsed="0"/>
+    <w:lsdException w:name="Medium Shading 1 Accent 5" w:semiHidden="0" w:uiPriority="63" w:unhideWhenUsed="0"/>
+    <w:lsdException w:name="Medium Shading 2 Accent 5" w:semiHidden="0" w:uiPriority="64" w:unhideWhenUsed="0"/>
+    <w:lsdException w:name="Medium List 1 Accent 5" w:semiHidden="0" w:uiPriority="65" w:unhideWhenUsed="0"/>
+    <w:lsdException w:name="Medium List 2 Accent 5" w:semiHidden="0" w:uiPriority="66" w:unhideWhenUsed="0"/>
+    <w:lsdException w:name="Medium Grid 1 Accent 5" w:semiHidden="0" w:uiPriority="67" w:unhideWhenUsed="0"/>
+    <w:lsdException w:name="Medium Grid 2 Accent 5" w:semiHidden="0" w:uiPriority="68" w:unhideWhenUsed="0"/>
+    <w:lsdException w:name="Medium Grid 3 Accent 5" w:semiHidden="0" w:uiPriority="69" w:unhideWhenUsed="0"/>
+    <w:lsdException w:name="Dark List Accent 5" w:semiHidden="0" w:uiPriority="70" w:unhideWhenUsed="0"/>
+    <w:lsdException w:name="Colorful Shading Accent 5" w:semiHidden="0" w:uiPriority="71" w:unhideWhenUsed="0"/>
+    <w:lsdException w:name="Colorful List Accent 5" w:semiHidden="0" w:uiPriority="72" w:unhideWhenUsed="0"/>
+    <w:lsdException w:name="Colorful Grid Accent 5" w:semiHidden="0" w:uiPriority="73" w:unhideWhenUsed="0"/>
+    <w:lsdException w:name="Light Shading Accent 6" w:semiHidden="0" w:uiPriority="60" w:unhideWhenUsed="0"/>
+    <w:lsdException w:name="Light List Accent 6" w:semiHidden="0" w:uiPriority="61" w:unhideWhenUsed="0"/>
+    <w:lsdException w:name="Light Grid Accent 6" w:semiHidden="0" w:uiPriority="62" w:unhideWhenUsed="0"/>
+    <w:lsdException w:name="Medium Shading 1 Accent 6" w:semiHidden="0" w:uiPriority="63" w:unhideWhenUsed="0"/>
+    <w:lsdException w:name="Medium Shading 2 Accent 6" w:semiHidden="0" w:uiPriority="64" w:unhideWhenUsed="0"/>
+    <w:lsdException w:name="Medium List 1 Accent 6" w:semiHidden="0" w:uiPriority="65" w:unhideWhenUsed="0"/>
+    <w:lsdException w:name="Medium List 2 Accent 6" w:semiHidden="0" w:uiPriority="66" w:unhideWhenUsed="0"/>
+    <w:lsdException w:name="Medium Grid 1 Accent 6" w:semiHidden="0" w:uiPriority="67" w:unhideWhenUsed="0"/>
+    <w:lsdException w:name="Medium Grid 2 Accent 6" w:semiHidden="0" w:uiPriority="68" w:unhideWhenUsed="0"/>
+    <w:lsdException w:name="Medium Grid 3 Accent 6" w:semiHidden="0" w:uiPriority="69" w:unhideWhenUsed="0"/>
+    <w:lsdException w:name="Dark List Accent 6" w:semiHidden="0" w:uiPriority="70" w:unhideWhenUsed="0"/>
+    <w:lsdException w:name="Colorful Shading Accent 6" w:semiHidden="0" w:uiPriority="71" w:unhideWhenUsed="0"/>
+    <w:lsdException w:name="Colorful List Accent 6" w:semiHidden="0" w:uiPriority="72" w:unhideWhenUsed="0"/>
+    <w:lsdException w:name="Colorful Grid Accent 6" w:semiHidden="0" w:uiPriority="73" w:unhideWhenUsed="0"/>
+    <w:lsdException w:name="Subtle Emphasis" w:semiHidden="0" w:uiPriority="19" w:unhideWhenUsed="0" w:qFormat="1"/>
+    <w:lsdException w:name="Intense Emphasis" w:semiHidden="0" w:uiPriority="21" w:unhideWhenUsed="0" w:qFormat="1"/>
+    <w:lsdException w:name="Subtle Reference" w:semiHidden="0" w:uiPriority="31" w:unhideWhenUsed="0" w:qFormat="1"/>
+    <w:lsdException w:name="Intense Reference" w:semiHidden="0" w:uiPriority="32" w:unhideWhenUsed="0" w:qFormat="1"/>
+    <w:lsdException w:name="Book Title" w:semiHidden="0" w:uiPriority="33" w:unhideWhenUsed="0" w:qFormat="1"/>
+    <w:lsdException w:name="Bibliography" w:uiPriority="37"/>
+    <w:lsdException w:name="TOC Heading" w:uiPriority="39" w:qFormat="1"/>
   </w:latentStyles>
   <w:style w:type="paragraph" w:default="1" w:styleId="Normal">
     <w:name w:val="Normal"/>
@@ -4161,6 +3867,7 @@
     <w:name w:val="heading 1"/>
     <w:basedOn w:val="Normal"/>
     <w:next w:val="Normal"/>
+    <w:rsid w:val="00CB2419"/>
     <w:pPr>
       <w:keepNext/>
       <w:keepLines/>
@@ -4177,6 +3884,7 @@
     <w:name w:val="heading 2"/>
     <w:basedOn w:val="Normal"/>
     <w:next w:val="Normal"/>
+    <w:rsid w:val="00CB2419"/>
     <w:pPr>
       <w:keepNext/>
       <w:keepLines/>
@@ -4193,6 +3901,7 @@
     <w:name w:val="heading 3"/>
     <w:basedOn w:val="Normal"/>
     <w:next w:val="Normal"/>
+    <w:rsid w:val="00CB2419"/>
     <w:pPr>
       <w:keepNext/>
       <w:keepLines/>
@@ -4209,6 +3918,7 @@
     <w:name w:val="heading 4"/>
     <w:basedOn w:val="Normal"/>
     <w:next w:val="Normal"/>
+    <w:rsid w:val="00CB2419"/>
     <w:pPr>
       <w:keepNext/>
       <w:keepLines/>
@@ -4225,6 +3935,7 @@
     <w:name w:val="heading 5"/>
     <w:basedOn w:val="Normal"/>
     <w:next w:val="Normal"/>
+    <w:rsid w:val="00CB2419"/>
     <w:pPr>
       <w:keepNext/>
       <w:keepLines/>
@@ -4241,6 +3952,7 @@
     <w:name w:val="heading 6"/>
     <w:basedOn w:val="Normal"/>
     <w:next w:val="Normal"/>
+    <w:rsid w:val="00CB2419"/>
     <w:pPr>
       <w:keepNext/>
       <w:keepLines/>
@@ -4262,6 +3974,7 @@
     <w:uiPriority w:val="99"/>
     <w:semiHidden/>
     <w:unhideWhenUsed/>
+    <w:qFormat/>
     <w:tblPr>
       <w:tblInd w:w="0" w:type="dxa"/>
       <w:tblCellMar>
@@ -4280,6 +3993,7 @@
   </w:style>
   <w:style w:type="table" w:customStyle="1" w:styleId="TableNormal">
     <w:name w:val="Table Normal"/>
+    <w:rsid w:val="00CB2419"/>
     <w:tblPr>
       <w:tblCellMar>
         <w:top w:w="0" w:type="dxa"/>
@@ -4293,6 +4007,7 @@
     <w:name w:val="Title"/>
     <w:basedOn w:val="Normal"/>
     <w:next w:val="Normal"/>
+    <w:rsid w:val="00CB2419"/>
     <w:pPr>
       <w:keepNext/>
       <w:keepLines/>
@@ -4306,6 +4021,7 @@
   </w:style>
   <w:style w:type="table" w:customStyle="1" w:styleId="TableNormal0">
     <w:name w:val="Table Normal"/>
+    <w:rsid w:val="00CB2419"/>
     <w:tblPr>
       <w:tblCellMar>
         <w:top w:w="0" w:type="dxa"/>
@@ -4429,6 +4145,7 @@
     <w:name w:val="Subtitle"/>
     <w:basedOn w:val="Normal"/>
     <w:next w:val="Normal"/>
+    <w:rsid w:val="00CB2419"/>
     <w:pPr>
       <w:keepNext/>
       <w:keepLines/>

</xml_diff>